<commit_message>
Created the SQL Files and made sure they were working. Created the Database and Tables
</commit_message>
<xml_diff>
--- a/Deliverable2.docx
+++ b/Deliverable2.docx
@@ -815,30 +815,35 @@
       <w:r>
         <w:rPr>
           <w:rFonts w:ascii="Consolas" w:hAnsi="Consolas" w:cs="Consolas"/>
+          <w:strike/>
         </w:rPr>
         <w:t>users</w:t>
       </w:r>
       <w:r>
         <w:rPr>
           <w:rFonts w:ascii="Arial" w:hAnsi="Arial" w:cs="Arial"/>
+          <w:strike/>
         </w:rPr>
         <w:t xml:space="preserve">, </w:t>
       </w:r>
       <w:r>
         <w:rPr>
           <w:rFonts w:ascii="Consolas" w:hAnsi="Consolas" w:cs="Consolas"/>
+          <w:strike/>
         </w:rPr>
         <w:t>students</w:t>
       </w:r>
       <w:r>
         <w:rPr>
           <w:rFonts w:ascii="Arial" w:hAnsi="Arial" w:cs="Arial"/>
+          <w:strike/>
         </w:rPr>
         <w:t xml:space="preserve">, and </w:t>
       </w:r>
       <w:r>
         <w:rPr>
           <w:rFonts w:ascii="Consolas" w:hAnsi="Consolas" w:cs="Consolas"/>
+          <w:strike/>
         </w:rPr>
         <w:t>faculty</w:t>
       </w:r>
@@ -956,11 +961,13 @@
         </w:numPr>
         <w:rPr>
           <w:rFonts w:ascii="Arial" w:hAnsi="Arial" w:cs="Arial"/>
-        </w:rPr>
-      </w:pPr>
-      <w:r>
-        <w:rPr>
-          <w:rFonts w:ascii="Arial" w:hAnsi="Arial" w:cs="Arial"/>
+          <w:strike/>
+        </w:rPr>
+      </w:pPr>
+      <w:r>
+        <w:rPr>
+          <w:rFonts w:ascii="Arial" w:hAnsi="Arial" w:cs="Arial"/>
+          <w:strike/>
         </w:rPr>
         <w:t>The *.</w:t>
       </w:r>
@@ -968,6 +975,7 @@
       <w:r>
         <w:rPr>
           <w:rFonts w:ascii="Arial" w:hAnsi="Arial" w:cs="Arial"/>
+          <w:strike/>
         </w:rPr>
         <w:t>sql</w:t>
       </w:r>
@@ -975,9 +983,19 @@
       <w:r>
         <w:rPr>
           <w:rFonts w:ascii="Arial" w:hAnsi="Arial" w:cs="Arial"/>
-        </w:rPr>
-        <w:t xml:space="preserve"> files are to be commented with your name, the date the file was created, and a brief description</w:t>
-      </w:r>
+          <w:strike/>
+        </w:rPr>
+        <w:t xml:space="preserve"> files are to be commented with your name, the date the file was created, and a brief </w:t>
+      </w:r>
+      <w:proofErr w:type="gramStart"/>
+      <w:r>
+        <w:rPr>
+          <w:rFonts w:ascii="Arial" w:hAnsi="Arial" w:cs="Arial"/>
+          <w:strike/>
+        </w:rPr>
+        <w:t>description</w:t>
+      </w:r>
+      <w:proofErr w:type="gramEnd"/>
     </w:p>
     <w:p>
       <w:pPr>
@@ -993,36 +1011,42 @@
       <w:r>
         <w:rPr>
           <w:rFonts w:ascii="Arial" w:hAnsi="Arial" w:cs="Arial"/>
+          <w:strike/>
         </w:rPr>
         <w:t>T</w:t>
       </w:r>
       <w:r>
         <w:rPr>
           <w:rFonts w:ascii="Arial" w:hAnsi="Arial" w:cs="Arial"/>
+          <w:strike/>
         </w:rPr>
         <w:t xml:space="preserve">he password field for the </w:t>
       </w:r>
       <w:r>
         <w:rPr>
           <w:rFonts w:ascii="Consolas" w:hAnsi="Consolas" w:cs="Consolas"/>
+          <w:strike/>
         </w:rPr>
         <w:t>users</w:t>
       </w:r>
       <w:r>
         <w:rPr>
           <w:rFonts w:ascii="Arial" w:hAnsi="Arial" w:cs="Arial"/>
+          <w:strike/>
         </w:rPr>
         <w:t xml:space="preserve"> table</w:t>
       </w:r>
       <w:r>
         <w:rPr>
           <w:rFonts w:ascii="Arial" w:hAnsi="Arial" w:cs="Arial"/>
+          <w:strike/>
         </w:rPr>
         <w:t xml:space="preserve"> </w:t>
       </w:r>
       <w:r>
         <w:rPr>
           <w:rFonts w:ascii="Arial" w:hAnsi="Arial" w:cs="Arial"/>
+          <w:strike/>
         </w:rPr>
         <w:t>should be 40</w:t>
       </w:r>

</xml_diff>